<commit_message>
Alterações do dia 12/11
</commit_message>
<xml_diff>
--- a/template_pluris_en.docx
+++ b/template_pluris_en.docx
@@ -52,7 +52,7 @@
           <w:b w:val="1"/>
           <w:rtl w:val="0"/>
         </w:rPr>
-        <w:t xml:space="preserve">1</w:t>
+        <w:t xml:space="preserve">1 DIGITAL</w:t>
       </w:r>
       <w:r>
         <w:rPr>
@@ -328,7 +328,7 @@
         <w:rPr>
           <w:rtl w:val="0"/>
         </w:rPr>
-        <w:t xml:space="preserve">1</w:t>
+        <w:t xml:space="preserve">1 DIGITAL</w:t>
       </w:r>
       <w:r>
         <w:rPr>
@@ -491,30 +491,13 @@
           <w:vertAlign w:val="baseline"/>
           <w:rtl w:val="0"/>
         </w:rPr>
-        <w:t xml:space="preserve"> Luso Brazilian Conference on Urban, Regional, Integrated, and Sustainable Planning will be held at </w:t>
-      </w:r>
-      <w:r>
-        <w:rPr>
-          <w:i w:val="1"/>
-          <w:vertAlign w:val="baseline"/>
-          <w:rtl w:val="0"/>
-        </w:rPr>
-        <w:t xml:space="preserve">Hotel Monte Real</w:t>
-      </w:r>
-      <w:r>
-        <w:rPr>
-          <w:vertAlign w:val="baseline"/>
-          <w:rtl w:val="0"/>
-        </w:rPr>
-        <w:t xml:space="preserve"> </w:t>
-      </w:r>
-      <w:r>
-        <w:rPr>
-          <w:i w:val="1"/>
-          <w:vertAlign w:val="baseline"/>
-          <w:rtl w:val="0"/>
-        </w:rPr>
-        <w:t xml:space="preserve">Resort</w:t>
+        <w:t xml:space="preserve"> Luso Brazilian Conference on Urban, Regional, Integrated, and Sustainable Planning will be </w:t>
+      </w:r>
+      <w:r>
+        <w:rPr>
+          <w:rtl w:val="0"/>
+        </w:rPr>
+        <w:t xml:space="preserve">held online</w:t>
       </w:r>
       <w:r>
         <w:rPr>
@@ -522,39 +505,7 @@
           <w:vertAlign w:val="baseline"/>
           <w:rtl w:val="0"/>
         </w:rPr>
-        <w:t xml:space="preserve">, in </w:t>
-      </w:r>
-      <w:r>
-        <w:rPr>
-          <w:rFonts w:ascii="Times" w:cs="Times" w:eastAsia="Times" w:hAnsi="Times"/>
-          <w:i w:val="1"/>
-          <w:vertAlign w:val="baseline"/>
-          <w:rtl w:val="0"/>
-        </w:rPr>
-        <w:t xml:space="preserve">Águas de Lindóia</w:t>
-      </w:r>
-      <w:r>
-        <w:rPr>
-          <w:rFonts w:ascii="Times" w:cs="Times" w:eastAsia="Times" w:hAnsi="Times"/>
-          <w:vertAlign w:val="baseline"/>
-          <w:rtl w:val="0"/>
-        </w:rPr>
-        <w:t xml:space="preserve">, </w:t>
-      </w:r>
-      <w:r>
-        <w:rPr>
-          <w:rFonts w:ascii="Times" w:cs="Times" w:eastAsia="Times" w:hAnsi="Times"/>
-          <w:rtl w:val="0"/>
-        </w:rPr>
-        <w:t xml:space="preserve">São</w:t>
-      </w:r>
-      <w:r>
-        <w:rPr>
-          <w:rFonts w:ascii="Times" w:cs="Times" w:eastAsia="Times" w:hAnsi="Times"/>
-          <w:vertAlign w:val="baseline"/>
-          <w:rtl w:val="0"/>
-        </w:rPr>
-        <w:t xml:space="preserve"> Paulo, Brazil, from 7 to 9 of </w:t>
+        <w:t xml:space="preserve">, from 7 to 9 of </w:t>
       </w:r>
       <w:r>
         <w:rPr>
@@ -3196,7 +3147,7 @@
           <wp:inline distB="0" distT="0" distL="114300" distR="114300">
             <wp:extent cx="3286125" cy="1838325"/>
             <wp:effectExtent b="0" l="0" r="0" t="0"/>
-            <wp:docPr id="1027" name="image1.png"/>
+            <wp:docPr id="1029" name="image1.png"/>
             <a:graphic>
               <a:graphicData uri="http://schemas.openxmlformats.org/drawingml/2006/picture">
                 <pic:pic>
@@ -3830,7 +3781,7 @@
     </w:p>
     <w:sectPr>
       <w:headerReference r:id="rId8" w:type="first"/>
-      <w:pgSz w:h="16840" w:w="11907"/>
+      <w:pgSz w:h="16840" w:w="11907" w:orient="portrait"/>
       <w:pgMar w:bottom="1418" w:top="1418" w:left="1701" w:right="1418" w:header="567" w:footer="567"/>
       <w:pgNumType w:start="1"/>
       <w:titlePg w:val="1"/>
@@ -4011,7 +3962,7 @@
               <w:szCs w:val="20"/>
               <w:rtl w:val="0"/>
             </w:rPr>
-            <w:t xml:space="preserve">1</w:t>
+            <w:t xml:space="preserve">1 DIGITAL</w:t>
           </w:r>
           <w:r>
             <w:rPr>
@@ -4089,7 +4040,7 @@
               <w:vertAlign w:val="baseline"/>
               <w:rtl w:val="0"/>
             </w:rPr>
-            <w:t xml:space="preserve">Águas de Lindóia - SP - Brasil     07, 08 e 09 de </w:t>
+            <w:t xml:space="preserve">07, 08 e 09 de </w:t>
           </w:r>
           <w:r>
             <w:rPr>
@@ -4168,7 +4119,7 @@
               <wp:inline distB="0" distT="0" distL="114300" distR="114300">
                 <wp:extent cx="842645" cy="791210"/>
                 <wp:effectExtent b="0" l="0" r="0" t="0"/>
-                <wp:docPr id="1028" name="image2.jpg"/>
+                <wp:docPr id="1030" name="image2.jpg"/>
                 <a:graphic>
                   <a:graphicData uri="http://schemas.openxmlformats.org/drawingml/2006/picture">
                     <pic:pic>
@@ -4382,13 +4333,124 @@
       <w:rPr>
         <w:sz w:val="24"/>
         <w:szCs w:val="24"/>
-        <w:lang w:val="en-US"/>
+        <w:lang w:val="pt-BR"/>
       </w:rPr>
     </w:rPrDefault>
     <w:pPrDefault>
       <w:pPr/>
     </w:pPrDefault>
   </w:docDefaults>
+  <w:style w:type="paragraph" w:styleId="Normal" w:default="1">
+    <w:name w:val="normal"/>
+  </w:style>
+  <w:style w:type="table" w:styleId="TableNormal" w:default="1">
+    <w:name w:val="Table Normal"/>
+  </w:style>
+  <w:style w:type="paragraph" w:styleId="Heading1">
+    <w:name w:val="heading 1"/>
+    <w:basedOn w:val="Normal"/>
+    <w:next w:val="Normal"/>
+    <w:pPr>
+      <w:keepNext w:val="1"/>
+      <w:keepLines w:val="1"/>
+      <w:spacing w:after="120" w:before="480" w:lineRule="auto"/>
+    </w:pPr>
+    <w:rPr>
+      <w:b w:val="1"/>
+      <w:sz w:val="48"/>
+      <w:szCs w:val="48"/>
+    </w:rPr>
+  </w:style>
+  <w:style w:type="paragraph" w:styleId="Heading2">
+    <w:name w:val="heading 2"/>
+    <w:basedOn w:val="Normal"/>
+    <w:next w:val="Normal"/>
+    <w:pPr>
+      <w:keepNext w:val="1"/>
+      <w:keepLines w:val="1"/>
+      <w:spacing w:after="80" w:before="360" w:lineRule="auto"/>
+    </w:pPr>
+    <w:rPr>
+      <w:b w:val="1"/>
+      <w:sz w:val="36"/>
+      <w:szCs w:val="36"/>
+    </w:rPr>
+  </w:style>
+  <w:style w:type="paragraph" w:styleId="Heading3">
+    <w:name w:val="heading 3"/>
+    <w:basedOn w:val="Normal"/>
+    <w:next w:val="Normal"/>
+    <w:pPr>
+      <w:keepNext w:val="1"/>
+      <w:keepLines w:val="1"/>
+      <w:spacing w:after="80" w:before="280" w:lineRule="auto"/>
+    </w:pPr>
+    <w:rPr>
+      <w:b w:val="1"/>
+      <w:sz w:val="28"/>
+      <w:szCs w:val="28"/>
+    </w:rPr>
+  </w:style>
+  <w:style w:type="paragraph" w:styleId="Heading4">
+    <w:name w:val="heading 4"/>
+    <w:basedOn w:val="Normal"/>
+    <w:next w:val="Normal"/>
+    <w:pPr>
+      <w:keepNext w:val="1"/>
+      <w:keepLines w:val="1"/>
+      <w:spacing w:after="40" w:before="240" w:lineRule="auto"/>
+    </w:pPr>
+    <w:rPr>
+      <w:b w:val="1"/>
+      <w:sz w:val="24"/>
+      <w:szCs w:val="24"/>
+    </w:rPr>
+  </w:style>
+  <w:style w:type="paragraph" w:styleId="Heading5">
+    <w:name w:val="heading 5"/>
+    <w:basedOn w:val="Normal"/>
+    <w:next w:val="Normal"/>
+    <w:pPr>
+      <w:keepNext w:val="1"/>
+      <w:keepLines w:val="1"/>
+      <w:spacing w:after="40" w:before="220" w:lineRule="auto"/>
+    </w:pPr>
+    <w:rPr>
+      <w:b w:val="1"/>
+      <w:sz w:val="22"/>
+      <w:szCs w:val="22"/>
+    </w:rPr>
+  </w:style>
+  <w:style w:type="paragraph" w:styleId="Heading6">
+    <w:name w:val="heading 6"/>
+    <w:basedOn w:val="Normal"/>
+    <w:next w:val="Normal"/>
+    <w:pPr>
+      <w:keepNext w:val="1"/>
+      <w:keepLines w:val="1"/>
+      <w:spacing w:after="40" w:before="200" w:lineRule="auto"/>
+    </w:pPr>
+    <w:rPr>
+      <w:b w:val="1"/>
+      <w:sz w:val="20"/>
+      <w:szCs w:val="20"/>
+    </w:rPr>
+  </w:style>
+  <w:style w:type="paragraph" w:styleId="Title">
+    <w:name w:val="Title"/>
+    <w:basedOn w:val="Normal"/>
+    <w:next w:val="Normal"/>
+    <w:pPr>
+      <w:keepNext w:val="1"/>
+      <w:keepLines w:val="1"/>
+      <w:spacing w:after="120" w:before="480" w:lineRule="auto"/>
+    </w:pPr>
+    <w:rPr>
+      <w:b w:val="1"/>
+      <w:sz w:val="72"/>
+      <w:szCs w:val="72"/>
+    </w:rPr>
+  </w:style>
   <w:style w:type="paragraph" w:styleId="Normal" w:default="1">
     <w:name w:val="normal"/>
   </w:style>
@@ -5215,6 +5277,49 @@
       </w:tblCellMar>
     </w:tblPr>
   </w:style>
+  <w:style w:type="paragraph" w:styleId="Subtitle">
+    <w:name w:val="Subtitle"/>
+    <w:basedOn w:val="Normal"/>
+    <w:next w:val="Normal"/>
+    <w:pPr>
+      <w:keepNext w:val="1"/>
+      <w:keepLines w:val="1"/>
+      <w:spacing w:after="80" w:before="360" w:lineRule="auto"/>
+    </w:pPr>
+    <w:rPr>
+      <w:rFonts w:ascii="Georgia" w:cs="Georgia" w:eastAsia="Georgia" w:hAnsi="Georgia"/>
+      <w:i w:val="1"/>
+      <w:color w:val="666666"/>
+      <w:sz w:val="48"/>
+      <w:szCs w:val="48"/>
+    </w:rPr>
+  </w:style>
+  <w:style w:type="table" w:styleId="Table1">
+    <w:basedOn w:val="TableNormal"/>
+    <w:tblPr>
+      <w:tblStyleRowBandSize w:val="1"/>
+      <w:tblStyleColBandSize w:val="1"/>
+      <w:tblCellMar>
+        <w:top w:w="0.0" w:type="dxa"/>
+        <w:left w:w="108.0" w:type="dxa"/>
+        <w:bottom w:w="0.0" w:type="dxa"/>
+        <w:right w:w="108.0" w:type="dxa"/>
+      </w:tblCellMar>
+    </w:tblPr>
+  </w:style>
+  <w:style w:type="table" w:styleId="Table2">
+    <w:basedOn w:val="TableNormal"/>
+    <w:tblPr>
+      <w:tblStyleRowBandSize w:val="1"/>
+      <w:tblStyleColBandSize w:val="1"/>
+      <w:tblCellMar>
+        <w:top w:w="0.0" w:type="dxa"/>
+        <w:left w:w="108.0" w:type="dxa"/>
+        <w:bottom w:w="0.0" w:type="dxa"/>
+        <w:right w:w="108.0" w:type="dxa"/>
+      </w:tblCellMar>
+    </w:tblPr>
+  </w:style>
 </w:styles>
 </file>
 
@@ -5540,7 +5645,7 @@
 
 <file path=customXML/item1.xml><?xml version="1.0" encoding="utf-8"?>
 <go:gDocsCustomXmlDataStorage xmlns:go="http://customooxmlschemas.google.com/" xmlns:r="http://schemas.openxmlformats.org/officeDocument/2006/relationships">
-  <go:docsCustomData xmlns:go="http://customooxmlschemas.google.com/" roundtripDataSignature="AMtx7miLeB1Vy5JoS4TazGnAHPsLGLrfIg==">AMUW2mWnJXbI8iJulKgOrZ1DZzNAgi4mum4eXW2rXsZfua/avDxuQ549YJlIOXhCsNq93GbfWENmpX7sBMVA8FIS1y4YSZLv0bg2scbhmVPG99RdNsfZ1is=</go:docsCustomData>
+  <go:docsCustomData xmlns:go="http://customooxmlschemas.google.com/" roundtripDataSignature="AMtx7mhx9maNDjMU+iZSCGSOBFd2d7kDuQ==">AMUW2mXNCYYe+3omegh8A7KdIjfwlf26iQPGDSO0kPFl8EezuPyZ9DCnwz25n0biiPXY78bqVcUgZj3IC5Zlhr3qXBrzB2pMbM539Y2Bwq9kCdy39JJICEA=</go:docsCustomData>
 </go:gDocsCustomXmlDataStorage>
 </file>
 

</xml_diff>